<commit_message>
make some changes to the sc_computer
</commit_message>
<xml_diff>
--- a/report/515015910016_单周期CPU实验报告.docx
+++ b/report/515015910016_单周期CPU实验报告.docx
@@ -677,7 +677,51 @@
           <w:szCs w:val="24"/>
           <w:lang w:val="en-US" w:eastAsia="zh-CN"/>
         </w:rPr>
-        <w:t>HEX0&amp;HEX1显示输入数字一，HEX2&amp;HEX3显示输入数字二</w:t>
+        <w:t>HEX</w:t>
+      </w:r>
+      <w:r>
+        <w:rPr>
+          <w:rFonts w:hint="default" w:ascii="仿宋" w:hAnsi="仿宋" w:eastAsia="仿宋" w:cs="仿宋"/>
+          <w:b w:val="0"/>
+          <w:bCs/>
+          <w:sz w:val="24"/>
+          <w:szCs w:val="24"/>
+          <w:lang w:val="en-US" w:eastAsia="zh-CN"/>
+        </w:rPr>
+        <w:t>5</w:t>
+      </w:r>
+      <w:r>
+        <w:rPr>
+          <w:rFonts w:hint="eastAsia" w:ascii="仿宋" w:hAnsi="仿宋" w:eastAsia="仿宋" w:cs="仿宋"/>
+          <w:b w:val="0"/>
+          <w:bCs/>
+          <w:sz w:val="24"/>
+          <w:szCs w:val="24"/>
+          <w:lang w:val="en-US" w:eastAsia="zh-CN"/>
+        </w:rPr>
+        <w:t>&amp;HEX</w:t>
+      </w:r>
+      <w:r>
+        <w:rPr>
+          <w:rFonts w:hint="default" w:ascii="仿宋" w:hAnsi="仿宋" w:eastAsia="仿宋" w:cs="仿宋"/>
+          <w:b w:val="0"/>
+          <w:bCs/>
+          <w:sz w:val="24"/>
+          <w:szCs w:val="24"/>
+          <w:lang w:val="en-US" w:eastAsia="zh-CN"/>
+        </w:rPr>
+        <w:t>4</w:t>
+      </w:r>
+      <w:r>
+        <w:rPr>
+          <w:rFonts w:hint="eastAsia" w:ascii="仿宋" w:hAnsi="仿宋" w:eastAsia="仿宋" w:cs="仿宋"/>
+          <w:b w:val="0"/>
+          <w:bCs/>
+          <w:sz w:val="24"/>
+          <w:szCs w:val="24"/>
+          <w:lang w:val="en-US" w:eastAsia="zh-CN"/>
+        </w:rPr>
+        <w:t>显示输入数字一，HEX2&amp;HEX3显示输入数字二</w:t>
       </w:r>
     </w:p>
     <w:p>
@@ -705,7 +749,51 @@
           <w:szCs w:val="24"/>
           <w:lang w:val="en-US" w:eastAsia="zh-CN"/>
         </w:rPr>
-        <w:t>HEX4&amp;HEX5显示输出数字（计算结果：输入数字一和输入数字二的加和）</w:t>
+        <w:t>HEX</w:t>
+      </w:r>
+      <w:r>
+        <w:rPr>
+          <w:rFonts w:hint="default" w:ascii="仿宋" w:hAnsi="仿宋" w:eastAsia="仿宋" w:cs="仿宋"/>
+          <w:b w:val="0"/>
+          <w:bCs/>
+          <w:sz w:val="24"/>
+          <w:szCs w:val="24"/>
+          <w:lang w:val="en-US" w:eastAsia="zh-CN"/>
+        </w:rPr>
+        <w:t>1</w:t>
+      </w:r>
+      <w:r>
+        <w:rPr>
+          <w:rFonts w:hint="eastAsia" w:ascii="仿宋" w:hAnsi="仿宋" w:eastAsia="仿宋" w:cs="仿宋"/>
+          <w:b w:val="0"/>
+          <w:bCs/>
+          <w:sz w:val="24"/>
+          <w:szCs w:val="24"/>
+          <w:lang w:val="en-US" w:eastAsia="zh-CN"/>
+        </w:rPr>
+        <w:t>&amp;HEX</w:t>
+      </w:r>
+      <w:r>
+        <w:rPr>
+          <w:rFonts w:hint="default" w:ascii="仿宋" w:hAnsi="仿宋" w:eastAsia="仿宋" w:cs="仿宋"/>
+          <w:b w:val="0"/>
+          <w:bCs/>
+          <w:sz w:val="24"/>
+          <w:szCs w:val="24"/>
+          <w:lang w:val="en-US" w:eastAsia="zh-CN"/>
+        </w:rPr>
+        <w:t>0</w:t>
+      </w:r>
+      <w:r>
+        <w:rPr>
+          <w:rFonts w:hint="eastAsia" w:ascii="仿宋" w:hAnsi="仿宋" w:eastAsia="仿宋" w:cs="仿宋"/>
+          <w:b w:val="0"/>
+          <w:bCs/>
+          <w:sz w:val="24"/>
+          <w:szCs w:val="24"/>
+          <w:lang w:val="en-US" w:eastAsia="zh-CN"/>
+        </w:rPr>
+        <w:t>显示输出数字（计算结果：输入数字一和输入数字二的加和）</w:t>
       </w:r>
     </w:p>
     <w:p>
@@ -740,6 +828,7 @@
       <w:pPr>
         <w:widowControl w:val="0"/>
         <w:numPr>
+          <w:ilvl w:val="0"/>
           <w:numId w:val="0"/>
         </w:numPr>
         <w:jc w:val="both"/>
@@ -779,6 +868,8 @@
         </w:rPr>
         <w:t>实验步骤：</w:t>
       </w:r>
+      <w:bookmarkStart w:id="0" w:name="_GoBack"/>
+      <w:bookmarkEnd w:id="0"/>
     </w:p>
     <w:p>
       <w:pPr>
@@ -896,6 +987,7 @@
       <w:pPr>
         <w:widowControl w:val="0"/>
         <w:numPr>
+          <w:ilvl w:val="0"/>
           <w:numId w:val="0"/>
         </w:numPr>
         <w:jc w:val="both"/>
@@ -940,6 +1032,7 @@
       <w:pPr>
         <w:widowControl w:val="0"/>
         <w:numPr>
+          <w:ilvl w:val="0"/>
           <w:numId w:val="0"/>
         </w:numPr>
         <w:jc w:val="both"/>
@@ -954,8 +1047,8 @@
       <w:r>
         <w:drawing>
           <wp:inline distT="0" distB="0" distL="114300" distR="114300">
-            <wp:extent cx="5269865" cy="2089785"/>
-            <wp:effectExtent l="0" t="0" r="6985" b="5715"/>
+            <wp:extent cx="5263515" cy="1703705"/>
+            <wp:effectExtent l="0" t="0" r="13335" b="10795"/>
             <wp:docPr id="1" name="图片 1"/>
             <wp:cNvGraphicFramePr>
               <a:graphicFrameLocks xmlns:a="http://schemas.openxmlformats.org/drawingml/2006/main" noChangeAspect="1"/>
@@ -978,7 +1071,7 @@
                   <pic:spPr>
                     <a:xfrm>
                       <a:off x="0" y="0"/>
-                      <a:ext cx="5269865" cy="2089785"/>
+                      <a:ext cx="5263515" cy="1703705"/>
                     </a:xfrm>
                     <a:prstGeom prst="rect">
                       <a:avLst/>
@@ -999,6 +1092,7 @@
       <w:pPr>
         <w:widowControl w:val="0"/>
         <w:numPr>
+          <w:ilvl w:val="0"/>
           <w:numId w:val="0"/>
         </w:numPr>
         <w:jc w:val="both"/>
@@ -1286,8 +1380,6 @@
         </w:rPr>
         <w:t>在清楚了已给的代码的结构和相关功能后IO功能的扩展也相对较为简单。只要实现对sc_datamem的功能扩展以及input&amp;output port的symbol的编写和实现&amp;MIPS指令的编写即可完成。让我更加深入的理解了CPU的运作原理以以及计算机的每个部件是什么功能&amp;如何实现的。为之后的实验打下一个良好的基础。</w:t>
       </w:r>
-      <w:bookmarkStart w:id="0" w:name="_GoBack"/>
-      <w:bookmarkEnd w:id="0"/>
     </w:p>
     <w:sectPr>
       <w:pgSz w:w="11906" w:h="16838"/>
@@ -1442,7 +1534,7 @@
     <w:lsdException w:qFormat="1" w:unhideWhenUsed="0" w:uiPriority="0" w:semiHidden="0" w:name="Title"/>
     <w:lsdException w:unhideWhenUsed="0" w:uiPriority="0" w:semiHidden="0" w:name="Closing"/>
     <w:lsdException w:unhideWhenUsed="0" w:uiPriority="0" w:semiHidden="0" w:name="Signature"/>
-    <w:lsdException w:unhideWhenUsed="0" w:uiPriority="0" w:name="Default Paragraph Font"/>
+    <w:lsdException w:qFormat="1" w:unhideWhenUsed="0" w:uiPriority="0" w:name="Default Paragraph Font"/>
     <w:lsdException w:unhideWhenUsed="0" w:uiPriority="0" w:semiHidden="0" w:name="Body Text"/>
     <w:lsdException w:unhideWhenUsed="0" w:uiPriority="0" w:semiHidden="0" w:name="Body Text Indent"/>
     <w:lsdException w:unhideWhenUsed="0" w:uiPriority="0" w:semiHidden="0" w:name="List Continue"/>
@@ -1645,6 +1737,7 @@
   <w:style w:type="character" w:default="1" w:styleId="2">
     <w:name w:val="Default Paragraph Font"/>
     <w:semiHidden/>
+    <w:qFormat/>
     <w:uiPriority w:val="0"/>
   </w:style>
   <w:style w:type="table" w:default="1" w:styleId="3">

</xml_diff>